<commit_message>
Change on manual de docente
</commit_message>
<xml_diff>
--- a/trunk/docs/Entregables/Manuales de Usuario/ManualUsuario_AlumnoV1.2.docx
+++ b/trunk/docs/Entregables/Manuales de Usuario/ManualUsuario_AlumnoV1.2.docx
@@ -1,6 +1,6 @@
 
 <file path=word/document.xml><?xml version="1.0" encoding="utf-8"?>
-<w:document xmlns:wpc="http://schemas.microsoft.com/office/word/2010/wordprocessingCanvas" xmlns:cx="http://schemas.microsoft.com/office/drawing/2014/chartex" xmlns:mc="http://schemas.openxmlformats.org/markup-compatibility/2006" xmlns:o="urn:schemas-microsoft-com:office:office" xmlns:r="http://schemas.openxmlformats.org/officeDocument/2006/relationships" xmlns:m="http://schemas.openxmlformats.org/officeDocument/2006/math" xmlns:v="urn:schemas-microsoft-com:vml" xmlns:wp14="http://schemas.microsoft.com/office/word/2010/wordprocessingDrawing" xmlns:wp="http://schemas.openxmlformats.org/drawingml/2006/wordprocessingDrawing" xmlns:w10="urn:schemas-microsoft-com:office:word" xmlns:w="http://schemas.openxmlformats.org/wordprocessingml/2006/main" xmlns:w14="http://schemas.microsoft.com/office/word/2010/wordml" xmlns:w15="http://schemas.microsoft.com/office/word/2012/wordml" xmlns:w16se="http://schemas.microsoft.com/office/word/2015/wordml/symex" xmlns:wpg="http://schemas.microsoft.com/office/word/2010/wordprocessingGroup" xmlns:wpi="http://schemas.microsoft.com/office/word/2010/wordprocessingInk" xmlns:wne="http://schemas.microsoft.com/office/word/2006/wordml" xmlns:wps="http://schemas.microsoft.com/office/word/2010/wordprocessingShape" mc:Ignorable="w14 w15 w16se wp14">
+<w:document xmlns:wpc="http://schemas.microsoft.com/office/word/2010/wordprocessingCanvas" xmlns:cx="http://schemas.microsoft.com/office/drawing/2014/chartex" xmlns:cx1="http://schemas.microsoft.com/office/drawing/2015/9/8/chartex" xmlns:cx2="http://schemas.microsoft.com/office/drawing/2015/10/21/chartex" xmlns:mc="http://schemas.openxmlformats.org/markup-compatibility/2006" xmlns:o="urn:schemas-microsoft-com:office:office" xmlns:r="http://schemas.openxmlformats.org/officeDocument/2006/relationships" xmlns:m="http://schemas.openxmlformats.org/officeDocument/2006/math" xmlns:v="urn:schemas-microsoft-com:vml" xmlns:wp14="http://schemas.microsoft.com/office/word/2010/wordprocessingDrawing" xmlns:wp="http://schemas.openxmlformats.org/drawingml/2006/wordprocessingDrawing" xmlns:w10="urn:schemas-microsoft-com:office:word" xmlns:w="http://schemas.openxmlformats.org/wordprocessingml/2006/main" xmlns:w14="http://schemas.microsoft.com/office/word/2010/wordml" xmlns:w15="http://schemas.microsoft.com/office/word/2012/wordml" xmlns:w16se="http://schemas.microsoft.com/office/word/2015/wordml/symex" xmlns:wpg="http://schemas.microsoft.com/office/word/2010/wordprocessingGroup" xmlns:wpi="http://schemas.microsoft.com/office/word/2010/wordprocessingInk" xmlns:wne="http://schemas.microsoft.com/office/word/2006/wordml" xmlns:wps="http://schemas.microsoft.com/office/word/2010/wordprocessingShape" mc:Ignorable="w14 w15 w16se wp14">
   <w:body>
     <w:p>
       <w:pPr>
@@ -306,7 +306,7 @@
           <w:szCs w:val="36"/>
           <w:lang w:val="es-AR" w:eastAsia="es-AR"/>
         </w:rPr>
-        <w:t xml:space="preserve">Rol de Administrador </w:t>
+        <w:t xml:space="preserve">Rol de </w:t>
       </w:r>
       <w:r>
         <w:rPr>
@@ -318,8 +318,10 @@
           <w:szCs w:val="36"/>
           <w:lang w:val="es-AR" w:eastAsia="es-AR"/>
         </w:rPr>
-        <w:t>del sistema</w:t>
+        <w:t>Usuario</w:t>
       </w:r>
+      <w:bookmarkStart w:id="0" w:name="_GoBack"/>
+      <w:bookmarkEnd w:id="0"/>
       <w:r>
         <w:rPr>
           <w:rFonts w:ascii="Arial" w:eastAsia="Arial Black" w:hAnsi="Arial" w:cs="Arial"/>
@@ -335,7 +337,7 @@
     </w:p>
     <w:p>
       <w:pPr>
-        <w:pStyle w:val="Ttulo"/>
+        <w:pStyle w:val="Title"/>
         <w:widowControl w:val="0"/>
         <w:spacing w:before="40" w:after="40"/>
         <w:rPr>
@@ -348,7 +350,7 @@
     </w:p>
     <w:p>
       <w:pPr>
-        <w:pStyle w:val="Ttulo"/>
+        <w:pStyle w:val="Title"/>
         <w:widowControl w:val="0"/>
         <w:spacing w:before="40" w:after="40"/>
         <w:rPr>
@@ -361,7 +363,7 @@
     </w:p>
     <w:p>
       <w:pPr>
-        <w:pStyle w:val="Ttulo"/>
+        <w:pStyle w:val="Title"/>
         <w:rPr>
           <w:rFonts w:ascii="Arial" w:eastAsia="Arial Black" w:hAnsi="Arial" w:cs="Arial"/>
           <w:color w:val="000000"/>
@@ -936,7 +938,6 @@
                 <w:lang w:val="es-AR"/>
               </w:rPr>
             </w:pPr>
-            <w:proofErr w:type="spellStart"/>
             <w:r>
               <w:rPr>
                 <w:rFonts w:ascii="Arial" w:hAnsi="Arial" w:cs="Arial"/>
@@ -944,17 +945,7 @@
                 <w:szCs w:val="22"/>
                 <w:lang w:val="es-AR"/>
               </w:rPr>
-              <w:t>Matsui</w:t>
-            </w:r>
-            <w:proofErr w:type="spellEnd"/>
-            <w:r>
-              <w:rPr>
-                <w:rFonts w:ascii="Arial" w:hAnsi="Arial" w:cs="Arial"/>
-                <w:sz w:val="22"/>
-                <w:szCs w:val="22"/>
-                <w:lang w:val="es-AR"/>
-              </w:rPr>
-              <w:t>, Gerardo</w:t>
+              <w:t>Matsui, Gerardo</w:t>
             </w:r>
           </w:p>
         </w:tc>
@@ -1025,7 +1016,7 @@
     </w:p>
     <w:p>
       <w:pPr>
-        <w:pStyle w:val="Ttulo"/>
+        <w:pStyle w:val="Title"/>
         <w:jc w:val="left"/>
         <w:rPr>
           <w:rFonts w:ascii="Arial" w:hAnsi="Arial" w:cs="Arial"/>
@@ -1158,7 +1149,6 @@
         </w:rPr>
         <w:t xml:space="preserve">Profesor a cargo del curso: </w:t>
       </w:r>
-      <w:proofErr w:type="spellStart"/>
       <w:r>
         <w:rPr>
           <w:rFonts w:ascii="Arial" w:eastAsia="Arial" w:hAnsi="Arial" w:cs="Arial"/>
@@ -1167,18 +1157,7 @@
           <w:szCs w:val="22"/>
           <w:lang w:val="es-AR"/>
         </w:rPr>
-        <w:t>Mag</w:t>
-      </w:r>
-      <w:proofErr w:type="spellEnd"/>
-      <w:r>
-        <w:rPr>
-          <w:rFonts w:ascii="Arial" w:eastAsia="Arial" w:hAnsi="Arial" w:cs="Arial"/>
-          <w:i/>
-          <w:sz w:val="22"/>
-          <w:szCs w:val="22"/>
-          <w:lang w:val="es-AR"/>
-        </w:rPr>
-        <w:t>. Ing. Gabriela Salem</w:t>
+        <w:t>Mag. Ing. Gabriela Salem</w:t>
       </w:r>
     </w:p>
     <w:p>
@@ -1210,42 +1189,8 @@
           <w:szCs w:val="22"/>
           <w:lang w:val="es-AR"/>
         </w:rPr>
-        <w:t xml:space="preserve">Lic. Silvia </w:t>
+        <w:t>Lic. Silvia Balduzzi - Ing. Pablo Abramowicz</w:t>
       </w:r>
-      <w:proofErr w:type="spellStart"/>
-      <w:r>
-        <w:rPr>
-          <w:rFonts w:ascii="Arial" w:eastAsia="Arial" w:hAnsi="Arial" w:cs="Arial"/>
-          <w:i/>
-          <w:sz w:val="22"/>
-          <w:szCs w:val="22"/>
-          <w:lang w:val="es-AR"/>
-        </w:rPr>
-        <w:t>Balduzzi</w:t>
-      </w:r>
-      <w:proofErr w:type="spellEnd"/>
-      <w:r>
-        <w:rPr>
-          <w:rFonts w:ascii="Arial" w:eastAsia="Arial" w:hAnsi="Arial" w:cs="Arial"/>
-          <w:i/>
-          <w:sz w:val="22"/>
-          <w:szCs w:val="22"/>
-          <w:lang w:val="es-AR"/>
-        </w:rPr>
-        <w:t xml:space="preserve"> - Ing. Pablo </w:t>
-      </w:r>
-      <w:proofErr w:type="spellStart"/>
-      <w:r>
-        <w:rPr>
-          <w:rFonts w:ascii="Arial" w:eastAsia="Arial" w:hAnsi="Arial" w:cs="Arial"/>
-          <w:i/>
-          <w:sz w:val="22"/>
-          <w:szCs w:val="22"/>
-          <w:lang w:val="es-AR"/>
-        </w:rPr>
-        <w:t>Abramowicz</w:t>
-      </w:r>
-      <w:proofErr w:type="spellEnd"/>
     </w:p>
     <w:p>
       <w:pPr>
@@ -1256,7 +1201,6 @@
           <w:lang w:val="es-AR"/>
         </w:rPr>
       </w:pPr>
-      <w:proofErr w:type="spellStart"/>
       <w:r>
         <w:rPr>
           <w:rFonts w:ascii="Arial" w:eastAsia="Arial" w:hAnsi="Arial" w:cs="Arial"/>
@@ -1266,21 +1210,8 @@
           <w:szCs w:val="22"/>
           <w:lang w:val="es-AR"/>
         </w:rPr>
-        <w:t>Controller</w:t>
+        <w:t xml:space="preserve">Controller: </w:t>
       </w:r>
-      <w:proofErr w:type="spellEnd"/>
-      <w:r>
-        <w:rPr>
-          <w:rFonts w:ascii="Arial" w:eastAsia="Arial" w:hAnsi="Arial" w:cs="Arial"/>
-          <w:b/>
-          <w:i/>
-          <w:sz w:val="22"/>
-          <w:szCs w:val="22"/>
-          <w:lang w:val="es-AR"/>
-        </w:rPr>
-        <w:t xml:space="preserve">: </w:t>
-      </w:r>
-      <w:proofErr w:type="spellStart"/>
       <w:r>
         <w:rPr>
           <w:rFonts w:ascii="Arial" w:eastAsia="Arial" w:hAnsi="Arial" w:cs="Arial"/>
@@ -1289,18 +1220,7 @@
           <w:szCs w:val="22"/>
           <w:lang w:val="es-AR"/>
         </w:rPr>
-        <w:t>Mag.Ing</w:t>
-      </w:r>
-      <w:proofErr w:type="spellEnd"/>
-      <w:r>
-        <w:rPr>
-          <w:rFonts w:ascii="Arial" w:eastAsia="Arial" w:hAnsi="Arial" w:cs="Arial"/>
-          <w:i/>
-          <w:sz w:val="22"/>
-          <w:szCs w:val="22"/>
-          <w:lang w:val="es-AR"/>
-        </w:rPr>
-        <w:t>. Gabriela Salem</w:t>
+        <w:t>Mag.Ing. Gabriela Salem</w:t>
       </w:r>
       <w:r>
         <w:rPr>
@@ -1314,7 +1234,7 @@
     </w:p>
     <w:p>
       <w:pPr>
-        <w:pStyle w:val="Ttulo"/>
+        <w:pStyle w:val="Title"/>
         <w:rPr>
           <w:rFonts w:ascii="Arial" w:hAnsi="Arial" w:cs="Arial"/>
           <w:sz w:val="22"/>
@@ -1510,7 +1430,7 @@
           </w:tcPr>
           <w:p>
             <w:pPr>
-              <w:pStyle w:val="Encabezado"/>
+              <w:pStyle w:val="Header"/>
               <w:jc w:val="center"/>
               <w:rPr>
                 <w:rFonts w:ascii="Arial" w:hAnsi="Arial" w:cs="Arial"/>
@@ -1809,7 +1729,7 @@
           </w:tcPr>
           <w:p>
             <w:pPr>
-              <w:pStyle w:val="Encabezado"/>
+              <w:pStyle w:val="Header"/>
               <w:tabs>
                 <w:tab w:val="left" w:pos="708"/>
               </w:tabs>
@@ -2041,7 +1961,7 @@
     </w:p>
     <w:p>
       <w:pPr>
-        <w:pStyle w:val="TtuloTDC"/>
+        <w:pStyle w:val="TOCHeading"/>
         <w:rPr>
           <w:lang w:val="es-ES"/>
         </w:rPr>
@@ -2080,7 +2000,7 @@
       <w:sdtContent>
         <w:p>
           <w:pPr>
-            <w:pStyle w:val="TtuloTDC"/>
+            <w:pStyle w:val="TOCHeading"/>
           </w:pPr>
           <w:r>
             <w:rPr>
@@ -2091,7 +2011,7 @@
         </w:p>
         <w:p>
           <w:pPr>
-            <w:pStyle w:val="TDC1"/>
+            <w:pStyle w:val="TOC1"/>
             <w:tabs>
               <w:tab w:val="left" w:pos="400"/>
               <w:tab w:val="right" w:leader="dot" w:pos="9629"/>
@@ -2134,7 +2054,7 @@
           <w:hyperlink w:anchor="_Toc466652767" w:history="1">
             <w:r>
               <w:rPr>
-                <w:rStyle w:val="Hipervnculo"/>
+                <w:rStyle w:val="Hyperlink"/>
                 <w:noProof/>
               </w:rPr>
               <w:t>1.</w:t>
@@ -2154,7 +2074,7 @@
             </w:r>
             <w:r>
               <w:rPr>
-                <w:rStyle w:val="Hipervnculo"/>
+                <w:rStyle w:val="Hyperlink"/>
                 <w:noProof/>
               </w:rPr>
               <w:t>Login</w:t>
@@ -2211,7 +2131,7 @@
         </w:p>
         <w:p>
           <w:pPr>
-            <w:pStyle w:val="TDC1"/>
+            <w:pStyle w:val="TOC1"/>
             <w:tabs>
               <w:tab w:val="left" w:pos="400"/>
               <w:tab w:val="right" w:leader="dot" w:pos="9629"/>
@@ -2230,7 +2150,7 @@
           <w:hyperlink w:anchor="_Toc466652768" w:history="1">
             <w:r>
               <w:rPr>
-                <w:rStyle w:val="Hipervnculo"/>
+                <w:rStyle w:val="Hyperlink"/>
                 <w:noProof/>
                 <w:lang w:val="es-ES" w:eastAsia="es-ES"/>
               </w:rPr>
@@ -2251,7 +2171,7 @@
             </w:r>
             <w:r>
               <w:rPr>
-                <w:rStyle w:val="Hipervnculo"/>
+                <w:rStyle w:val="Hyperlink"/>
                 <w:noProof/>
                 <w:lang w:val="es-ES" w:eastAsia="es-ES"/>
               </w:rPr>
@@ -2309,7 +2229,7 @@
         </w:p>
         <w:p>
           <w:pPr>
-            <w:pStyle w:val="TDC1"/>
+            <w:pStyle w:val="TOC1"/>
             <w:tabs>
               <w:tab w:val="left" w:pos="400"/>
               <w:tab w:val="right" w:leader="dot" w:pos="9629"/>
@@ -2328,7 +2248,7 @@
           <w:hyperlink w:anchor="_Toc466652769" w:history="1">
             <w:r>
               <w:rPr>
-                <w:rStyle w:val="Hipervnculo"/>
+                <w:rStyle w:val="Hyperlink"/>
                 <w:noProof/>
                 <w:lang w:val="es-ES" w:eastAsia="es-ES"/>
               </w:rPr>
@@ -2349,7 +2269,7 @@
             </w:r>
             <w:r>
               <w:rPr>
-                <w:rStyle w:val="Hipervnculo"/>
+                <w:rStyle w:val="Hyperlink"/>
                 <w:noProof/>
                 <w:lang w:val="es-ES" w:eastAsia="es-ES"/>
               </w:rPr>
@@ -2407,7 +2327,7 @@
         </w:p>
         <w:p>
           <w:pPr>
-            <w:pStyle w:val="TDC2"/>
+            <w:pStyle w:val="TOC2"/>
             <w:tabs>
               <w:tab w:val="left" w:pos="600"/>
               <w:tab w:val="right" w:leader="dot" w:pos="9629"/>
@@ -2424,7 +2344,7 @@
           <w:hyperlink w:anchor="_Toc466652770" w:history="1">
             <w:r>
               <w:rPr>
-                <w:rStyle w:val="Hipervnculo"/>
+                <w:rStyle w:val="Hyperlink"/>
                 <w:noProof/>
                 <w:lang w:val="es-ES" w:eastAsia="es-ES"/>
               </w:rPr>
@@ -2443,7 +2363,7 @@
             </w:r>
             <w:r>
               <w:rPr>
-                <w:rStyle w:val="Hipervnculo"/>
+                <w:rStyle w:val="Hyperlink"/>
                 <w:noProof/>
                 <w:lang w:val="es-ES" w:eastAsia="es-ES"/>
               </w:rPr>
@@ -2501,7 +2421,7 @@
         </w:p>
         <w:p>
           <w:pPr>
-            <w:pStyle w:val="TDC2"/>
+            <w:pStyle w:val="TOC2"/>
             <w:tabs>
               <w:tab w:val="left" w:pos="600"/>
               <w:tab w:val="right" w:leader="dot" w:pos="9629"/>
@@ -2518,7 +2438,7 @@
           <w:hyperlink w:anchor="_Toc466652771" w:history="1">
             <w:r>
               <w:rPr>
-                <w:rStyle w:val="Hipervnculo"/>
+                <w:rStyle w:val="Hyperlink"/>
                 <w:noProof/>
                 <w:lang w:val="es-ES" w:eastAsia="es-ES"/>
               </w:rPr>
@@ -2537,7 +2457,7 @@
             </w:r>
             <w:r>
               <w:rPr>
-                <w:rStyle w:val="Hipervnculo"/>
+                <w:rStyle w:val="Hyperlink"/>
                 <w:noProof/>
                 <w:lang w:val="es-ES" w:eastAsia="es-ES"/>
               </w:rPr>
@@ -2638,8 +2558,6 @@
           <w:lang w:val="es-AR"/>
         </w:rPr>
       </w:pPr>
-      <w:bookmarkStart w:id="0" w:name="_GoBack"/>
-      <w:bookmarkEnd w:id="0"/>
     </w:p>
     <w:p>
       <w:pPr>
@@ -2686,7 +2604,7 @@
     </w:p>
     <w:p>
       <w:pPr>
-        <w:pStyle w:val="Ttulo1"/>
+        <w:pStyle w:val="Heading1"/>
         <w:numPr>
           <w:ilvl w:val="0"/>
           <w:numId w:val="15"/>
@@ -2742,7 +2660,7 @@
           <w:noProof/>
           <w:sz w:val="22"/>
           <w:szCs w:val="22"/>
-          <w:lang w:val="es-AR" w:eastAsia="es-AR"/>
+          <w:lang w:val="es-AR" w:eastAsia="zh-CN"/>
         </w:rPr>
         <w:drawing>
           <wp:inline distT="0" distB="0" distL="0" distR="0" wp14:anchorId="22E32CC8" wp14:editId="0039A6DD">
@@ -2808,7 +2726,7 @@
     </w:p>
     <w:p>
       <w:pPr>
-        <w:pStyle w:val="Ttulo1"/>
+        <w:pStyle w:val="Heading1"/>
         <w:numPr>
           <w:ilvl w:val="0"/>
           <w:numId w:val="15"/>
@@ -2891,7 +2809,7 @@
       <w:r>
         <w:rPr>
           <w:noProof/>
-          <w:lang w:val="es-AR" w:eastAsia="es-AR"/>
+          <w:lang w:val="es-AR" w:eastAsia="zh-CN"/>
         </w:rPr>
         <w:drawing>
           <wp:inline distT="0" distB="0" distL="0" distR="0" wp14:anchorId="3EC31439" wp14:editId="5CEBA16E">
@@ -2958,7 +2876,7 @@
     </w:p>
     <w:p>
       <w:pPr>
-        <w:pStyle w:val="Ttulo1"/>
+        <w:pStyle w:val="Heading1"/>
         <w:numPr>
           <w:ilvl w:val="0"/>
           <w:numId w:val="15"/>
@@ -2991,7 +2909,7 @@
     </w:p>
     <w:p>
       <w:pPr>
-        <w:pStyle w:val="Prrafodelista"/>
+        <w:pStyle w:val="ListParagraph"/>
         <w:ind w:left="0"/>
         <w:jc w:val="both"/>
         <w:rPr>
@@ -3025,7 +2943,7 @@
     </w:p>
     <w:p>
       <w:pPr>
-        <w:pStyle w:val="Prrafodelista"/>
+        <w:pStyle w:val="ListParagraph"/>
         <w:numPr>
           <w:ilvl w:val="0"/>
           <w:numId w:val="25"/>
@@ -3044,7 +2962,7 @@
       <w:r>
         <w:rPr>
           <w:noProof/>
-          <w:lang w:val="es-AR" w:eastAsia="es-AR"/>
+          <w:lang w:val="es-AR" w:eastAsia="zh-CN"/>
         </w:rPr>
         <w:drawing>
           <wp:inline distT="0" distB="0" distL="0" distR="0" wp14:anchorId="569CCF34" wp14:editId="58C5DA5A">
@@ -3098,7 +3016,7 @@
     </w:p>
     <w:p>
       <w:pPr>
-        <w:pStyle w:val="Prrafodelista"/>
+        <w:pStyle w:val="ListParagraph"/>
         <w:numPr>
           <w:ilvl w:val="0"/>
           <w:numId w:val="25"/>
@@ -3135,7 +3053,7 @@
       <w:r>
         <w:rPr>
           <w:noProof/>
-          <w:lang w:val="es-AR" w:eastAsia="es-AR"/>
+          <w:lang w:val="es-AR" w:eastAsia="zh-CN"/>
         </w:rPr>
         <w:drawing>
           <wp:inline distT="0" distB="0" distL="0" distR="0" wp14:anchorId="39568E14" wp14:editId="489577DF">
@@ -3217,7 +3135,7 @@
       <w:r>
         <w:rPr>
           <w:noProof/>
-          <w:lang w:val="es-AR" w:eastAsia="es-AR"/>
+          <w:lang w:val="es-AR" w:eastAsia="zh-CN"/>
         </w:rPr>
         <w:drawing>
           <wp:inline distT="0" distB="0" distL="0" distR="0" wp14:anchorId="2924815A" wp14:editId="78831D47">
@@ -3287,7 +3205,7 @@
       <w:r>
         <w:rPr>
           <w:noProof/>
-          <w:lang w:val="es-AR" w:eastAsia="es-AR"/>
+          <w:lang w:val="es-AR" w:eastAsia="zh-CN"/>
         </w:rPr>
         <w:drawing>
           <wp:inline distT="0" distB="0" distL="0" distR="0" wp14:anchorId="590726DA" wp14:editId="026A4EFE">
@@ -3361,7 +3279,7 @@
     </w:p>
     <w:p>
       <w:pPr>
-        <w:pStyle w:val="Ttulo2"/>
+        <w:pStyle w:val="Heading2"/>
         <w:numPr>
           <w:ilvl w:val="0"/>
           <w:numId w:val="19"/>
@@ -3393,7 +3311,7 @@
     </w:p>
     <w:p>
       <w:pPr>
-        <w:pStyle w:val="Prrafodelista"/>
+        <w:pStyle w:val="ListParagraph"/>
         <w:jc w:val="both"/>
         <w:rPr>
           <w:lang w:val="es-ES" w:eastAsia="es-ES"/>
@@ -3444,7 +3362,7 @@
     </w:p>
     <w:p>
       <w:pPr>
-        <w:pStyle w:val="Prrafodelista"/>
+        <w:pStyle w:val="ListParagraph"/>
         <w:jc w:val="both"/>
         <w:rPr>
           <w:lang w:val="es-ES" w:eastAsia="es-ES"/>
@@ -3453,7 +3371,7 @@
     </w:p>
     <w:p>
       <w:pPr>
-        <w:pStyle w:val="Prrafodelista"/>
+        <w:pStyle w:val="ListParagraph"/>
         <w:jc w:val="both"/>
         <w:rPr>
           <w:lang w:val="es-ES" w:eastAsia="es-ES"/>
@@ -3468,7 +3386,7 @@
     </w:p>
     <w:p>
       <w:pPr>
-        <w:pStyle w:val="Prrafodelista"/>
+        <w:pStyle w:val="ListParagraph"/>
         <w:rPr>
           <w:lang w:val="es-ES" w:eastAsia="es-ES"/>
         </w:rPr>
@@ -3476,7 +3394,7 @@
     </w:p>
     <w:p>
       <w:pPr>
-        <w:pStyle w:val="Prrafodelista"/>
+        <w:pStyle w:val="ListParagraph"/>
         <w:ind w:left="0"/>
         <w:jc w:val="center"/>
         <w:rPr>
@@ -3486,7 +3404,7 @@
       <w:r>
         <w:rPr>
           <w:noProof/>
-          <w:lang w:val="es-AR" w:eastAsia="es-AR"/>
+          <w:lang w:val="es-AR" w:eastAsia="zh-CN"/>
         </w:rPr>
         <w:drawing>
           <wp:inline distT="0" distB="0" distL="0" distR="0" wp14:anchorId="436518ED" wp14:editId="187A0DD9">
@@ -3555,7 +3473,7 @@
     </w:p>
     <w:p>
       <w:pPr>
-        <w:pStyle w:val="Ttulo2"/>
+        <w:pStyle w:val="Heading2"/>
         <w:numPr>
           <w:ilvl w:val="0"/>
           <w:numId w:val="19"/>
@@ -3606,7 +3524,7 @@
 </file>
 
 <file path=word/endnotes.xml><?xml version="1.0" encoding="utf-8"?>
-<w:endnotes xmlns:wpc="http://schemas.microsoft.com/office/word/2010/wordprocessingCanvas" xmlns:cx="http://schemas.microsoft.com/office/drawing/2014/chartex" xmlns:mc="http://schemas.openxmlformats.org/markup-compatibility/2006" xmlns:o="urn:schemas-microsoft-com:office:office" xmlns:r="http://schemas.openxmlformats.org/officeDocument/2006/relationships" xmlns:m="http://schemas.openxmlformats.org/officeDocument/2006/math" xmlns:v="urn:schemas-microsoft-com:vml" xmlns:wp14="http://schemas.microsoft.com/office/word/2010/wordprocessingDrawing" xmlns:wp="http://schemas.openxmlformats.org/drawingml/2006/wordprocessingDrawing" xmlns:w10="urn:schemas-microsoft-com:office:word" xmlns:w="http://schemas.openxmlformats.org/wordprocessingml/2006/main" xmlns:w14="http://schemas.microsoft.com/office/word/2010/wordml" xmlns:w15="http://schemas.microsoft.com/office/word/2012/wordml" xmlns:w16se="http://schemas.microsoft.com/office/word/2015/wordml/symex" xmlns:wpg="http://schemas.microsoft.com/office/word/2010/wordprocessingGroup" xmlns:wpi="http://schemas.microsoft.com/office/word/2010/wordprocessingInk" xmlns:wne="http://schemas.microsoft.com/office/word/2006/wordml" xmlns:wps="http://schemas.microsoft.com/office/word/2010/wordprocessingShape" mc:Ignorable="w14 w15 w16se wp14">
+<w:endnotes xmlns:wpc="http://schemas.microsoft.com/office/word/2010/wordprocessingCanvas" xmlns:cx="http://schemas.microsoft.com/office/drawing/2014/chartex" xmlns:cx1="http://schemas.microsoft.com/office/drawing/2015/9/8/chartex" xmlns:cx2="http://schemas.microsoft.com/office/drawing/2015/10/21/chartex" xmlns:mc="http://schemas.openxmlformats.org/markup-compatibility/2006" xmlns:o="urn:schemas-microsoft-com:office:office" xmlns:r="http://schemas.openxmlformats.org/officeDocument/2006/relationships" xmlns:m="http://schemas.openxmlformats.org/officeDocument/2006/math" xmlns:v="urn:schemas-microsoft-com:vml" xmlns:wp14="http://schemas.microsoft.com/office/word/2010/wordprocessingDrawing" xmlns:wp="http://schemas.openxmlformats.org/drawingml/2006/wordprocessingDrawing" xmlns:w10="urn:schemas-microsoft-com:office:word" xmlns:w="http://schemas.openxmlformats.org/wordprocessingml/2006/main" xmlns:w14="http://schemas.microsoft.com/office/word/2010/wordml" xmlns:w15="http://schemas.microsoft.com/office/word/2012/wordml" xmlns:w16se="http://schemas.microsoft.com/office/word/2015/wordml/symex" xmlns:wpg="http://schemas.microsoft.com/office/word/2010/wordprocessingGroup" xmlns:wpi="http://schemas.microsoft.com/office/word/2010/wordprocessingInk" xmlns:wne="http://schemas.microsoft.com/office/word/2006/wordml" xmlns:wps="http://schemas.microsoft.com/office/word/2010/wordprocessingShape" mc:Ignorable="w14 w15 w16se wp14">
   <w:endnote w:type="separator" w:id="-1">
     <w:p>
       <w:r>
@@ -3625,10 +3543,10 @@
 </file>
 
 <file path=word/footer1.xml><?xml version="1.0" encoding="utf-8"?>
-<w:ftr xmlns:wpc="http://schemas.microsoft.com/office/word/2010/wordprocessingCanvas" xmlns:cx="http://schemas.microsoft.com/office/drawing/2014/chartex" xmlns:mc="http://schemas.openxmlformats.org/markup-compatibility/2006" xmlns:o="urn:schemas-microsoft-com:office:office" xmlns:r="http://schemas.openxmlformats.org/officeDocument/2006/relationships" xmlns:m="http://schemas.openxmlformats.org/officeDocument/2006/math" xmlns:v="urn:schemas-microsoft-com:vml" xmlns:wp14="http://schemas.microsoft.com/office/word/2010/wordprocessingDrawing" xmlns:wp="http://schemas.openxmlformats.org/drawingml/2006/wordprocessingDrawing" xmlns:w10="urn:schemas-microsoft-com:office:word" xmlns:w="http://schemas.openxmlformats.org/wordprocessingml/2006/main" xmlns:w14="http://schemas.microsoft.com/office/word/2010/wordml" xmlns:w15="http://schemas.microsoft.com/office/word/2012/wordml" xmlns:w16se="http://schemas.microsoft.com/office/word/2015/wordml/symex" xmlns:wpg="http://schemas.microsoft.com/office/word/2010/wordprocessingGroup" xmlns:wpi="http://schemas.microsoft.com/office/word/2010/wordprocessingInk" xmlns:wne="http://schemas.microsoft.com/office/word/2006/wordml" xmlns:wps="http://schemas.microsoft.com/office/word/2010/wordprocessingShape" mc:Ignorable="w14 w15 w16se wp14">
+<w:ftr xmlns:wpc="http://schemas.microsoft.com/office/word/2010/wordprocessingCanvas" xmlns:cx="http://schemas.microsoft.com/office/drawing/2014/chartex" xmlns:cx1="http://schemas.microsoft.com/office/drawing/2015/9/8/chartex" xmlns:cx2="http://schemas.microsoft.com/office/drawing/2015/10/21/chartex" xmlns:mc="http://schemas.openxmlformats.org/markup-compatibility/2006" xmlns:o="urn:schemas-microsoft-com:office:office" xmlns:r="http://schemas.openxmlformats.org/officeDocument/2006/relationships" xmlns:m="http://schemas.openxmlformats.org/officeDocument/2006/math" xmlns:v="urn:schemas-microsoft-com:vml" xmlns:wp14="http://schemas.microsoft.com/office/word/2010/wordprocessingDrawing" xmlns:wp="http://schemas.openxmlformats.org/drawingml/2006/wordprocessingDrawing" xmlns:w10="urn:schemas-microsoft-com:office:word" xmlns:w="http://schemas.openxmlformats.org/wordprocessingml/2006/main" xmlns:w14="http://schemas.microsoft.com/office/word/2010/wordml" xmlns:w15="http://schemas.microsoft.com/office/word/2012/wordml" xmlns:w16se="http://schemas.microsoft.com/office/word/2015/wordml/symex" xmlns:wpg="http://schemas.microsoft.com/office/word/2010/wordprocessingGroup" xmlns:wpi="http://schemas.microsoft.com/office/word/2010/wordprocessingInk" xmlns:wne="http://schemas.microsoft.com/office/word/2006/wordml" xmlns:wps="http://schemas.microsoft.com/office/word/2010/wordprocessingShape" mc:Ignorable="w14 w15 w16se wp14">
   <w:p>
     <w:pPr>
-      <w:pStyle w:val="Piedepgina"/>
+      <w:pStyle w:val="Footer"/>
       <w:tabs>
         <w:tab w:val="clear" w:pos="4320"/>
         <w:tab w:val="clear" w:pos="8640"/>
@@ -3783,7 +3701,7 @@
         <w:noProof/>
         <w:lang w:val="es-AR"/>
       </w:rPr>
-      <w:t>11/11/2016</w:t>
+      <w:t>23/11/2016</w:t>
     </w:r>
     <w:r>
       <w:rPr>
@@ -3794,14 +3712,14 @@
   </w:p>
   <w:p>
     <w:pPr>
-      <w:pStyle w:val="Piedepgina"/>
+      <w:pStyle w:val="Footer"/>
     </w:pPr>
   </w:p>
 </w:ftr>
 </file>
 
 <file path=word/footnotes.xml><?xml version="1.0" encoding="utf-8"?>
-<w:footnotes xmlns:wpc="http://schemas.microsoft.com/office/word/2010/wordprocessingCanvas" xmlns:cx="http://schemas.microsoft.com/office/drawing/2014/chartex" xmlns:mc="http://schemas.openxmlformats.org/markup-compatibility/2006" xmlns:o="urn:schemas-microsoft-com:office:office" xmlns:r="http://schemas.openxmlformats.org/officeDocument/2006/relationships" xmlns:m="http://schemas.openxmlformats.org/officeDocument/2006/math" xmlns:v="urn:schemas-microsoft-com:vml" xmlns:wp14="http://schemas.microsoft.com/office/word/2010/wordprocessingDrawing" xmlns:wp="http://schemas.openxmlformats.org/drawingml/2006/wordprocessingDrawing" xmlns:w10="urn:schemas-microsoft-com:office:word" xmlns:w="http://schemas.openxmlformats.org/wordprocessingml/2006/main" xmlns:w14="http://schemas.microsoft.com/office/word/2010/wordml" xmlns:w15="http://schemas.microsoft.com/office/word/2012/wordml" xmlns:w16se="http://schemas.microsoft.com/office/word/2015/wordml/symex" xmlns:wpg="http://schemas.microsoft.com/office/word/2010/wordprocessingGroup" xmlns:wpi="http://schemas.microsoft.com/office/word/2010/wordprocessingInk" xmlns:wne="http://schemas.microsoft.com/office/word/2006/wordml" xmlns:wps="http://schemas.microsoft.com/office/word/2010/wordprocessingShape" mc:Ignorable="w14 w15 w16se wp14">
+<w:footnotes xmlns:wpc="http://schemas.microsoft.com/office/word/2010/wordprocessingCanvas" xmlns:cx="http://schemas.microsoft.com/office/drawing/2014/chartex" xmlns:cx1="http://schemas.microsoft.com/office/drawing/2015/9/8/chartex" xmlns:cx2="http://schemas.microsoft.com/office/drawing/2015/10/21/chartex" xmlns:mc="http://schemas.openxmlformats.org/markup-compatibility/2006" xmlns:o="urn:schemas-microsoft-com:office:office" xmlns:r="http://schemas.openxmlformats.org/officeDocument/2006/relationships" xmlns:m="http://schemas.openxmlformats.org/officeDocument/2006/math" xmlns:v="urn:schemas-microsoft-com:vml" xmlns:wp14="http://schemas.microsoft.com/office/word/2010/wordprocessingDrawing" xmlns:wp="http://schemas.openxmlformats.org/drawingml/2006/wordprocessingDrawing" xmlns:w10="urn:schemas-microsoft-com:office:word" xmlns:w="http://schemas.openxmlformats.org/wordprocessingml/2006/main" xmlns:w14="http://schemas.microsoft.com/office/word/2010/wordml" xmlns:w15="http://schemas.microsoft.com/office/word/2012/wordml" xmlns:w16se="http://schemas.microsoft.com/office/word/2015/wordml/symex" xmlns:wpg="http://schemas.microsoft.com/office/word/2010/wordprocessingGroup" xmlns:wpi="http://schemas.microsoft.com/office/word/2010/wordprocessingInk" xmlns:wne="http://schemas.microsoft.com/office/word/2006/wordml" xmlns:wps="http://schemas.microsoft.com/office/word/2010/wordprocessingShape" mc:Ignorable="w14 w15 w16se wp14">
   <w:footnote w:type="separator" w:id="-1">
     <w:p>
       <w:r>
@@ -3820,7 +3738,7 @@
 </file>
 
 <file path=word/header1.xml><?xml version="1.0" encoding="utf-8"?>
-<w:hdr xmlns:wpc="http://schemas.microsoft.com/office/word/2010/wordprocessingCanvas" xmlns:cx="http://schemas.microsoft.com/office/drawing/2014/chartex" xmlns:mc="http://schemas.openxmlformats.org/markup-compatibility/2006" xmlns:o="urn:schemas-microsoft-com:office:office" xmlns:r="http://schemas.openxmlformats.org/officeDocument/2006/relationships" xmlns:m="http://schemas.openxmlformats.org/officeDocument/2006/math" xmlns:v="urn:schemas-microsoft-com:vml" xmlns:wp14="http://schemas.microsoft.com/office/word/2010/wordprocessingDrawing" xmlns:wp="http://schemas.openxmlformats.org/drawingml/2006/wordprocessingDrawing" xmlns:w10="urn:schemas-microsoft-com:office:word" xmlns:w="http://schemas.openxmlformats.org/wordprocessingml/2006/main" xmlns:w14="http://schemas.microsoft.com/office/word/2010/wordml" xmlns:w15="http://schemas.microsoft.com/office/word/2012/wordml" xmlns:w16se="http://schemas.microsoft.com/office/word/2015/wordml/symex" xmlns:wpg="http://schemas.microsoft.com/office/word/2010/wordprocessingGroup" xmlns:wpi="http://schemas.microsoft.com/office/word/2010/wordprocessingInk" xmlns:wne="http://schemas.microsoft.com/office/word/2006/wordml" xmlns:wps="http://schemas.microsoft.com/office/word/2010/wordprocessingShape" mc:Ignorable="w14 w15 w16se wp14">
+<w:hdr xmlns:wpc="http://schemas.microsoft.com/office/word/2010/wordprocessingCanvas" xmlns:cx="http://schemas.microsoft.com/office/drawing/2014/chartex" xmlns:cx1="http://schemas.microsoft.com/office/drawing/2015/9/8/chartex" xmlns:cx2="http://schemas.microsoft.com/office/drawing/2015/10/21/chartex" xmlns:mc="http://schemas.openxmlformats.org/markup-compatibility/2006" xmlns:o="urn:schemas-microsoft-com:office:office" xmlns:r="http://schemas.openxmlformats.org/officeDocument/2006/relationships" xmlns:m="http://schemas.openxmlformats.org/officeDocument/2006/math" xmlns:v="urn:schemas-microsoft-com:vml" xmlns:wp14="http://schemas.microsoft.com/office/word/2010/wordprocessingDrawing" xmlns:wp="http://schemas.openxmlformats.org/drawingml/2006/wordprocessingDrawing" xmlns:w10="urn:schemas-microsoft-com:office:word" xmlns:w="http://schemas.openxmlformats.org/wordprocessingml/2006/main" xmlns:w14="http://schemas.microsoft.com/office/word/2010/wordml" xmlns:w15="http://schemas.microsoft.com/office/word/2012/wordml" xmlns:w16se="http://schemas.microsoft.com/office/word/2015/wordml/symex" xmlns:wpg="http://schemas.microsoft.com/office/word/2010/wordprocessingGroup" xmlns:wpi="http://schemas.microsoft.com/office/word/2010/wordprocessingInk" xmlns:wne="http://schemas.microsoft.com/office/word/2006/wordml" xmlns:wps="http://schemas.microsoft.com/office/word/2010/wordprocessingShape" mc:Ignorable="w14 w15 w16se wp14">
   <w:tbl>
     <w:tblPr>
       <w:tblW w:w="10711" w:type="dxa"/>
@@ -3862,7 +3780,7 @@
           <w:r>
             <w:rPr>
               <w:noProof/>
-              <w:lang w:val="es-AR" w:eastAsia="es-AR"/>
+              <w:lang w:val="es-AR" w:eastAsia="zh-CN"/>
             </w:rPr>
             <w:drawing>
               <wp:inline distT="0" distB="0" distL="0" distR="0">
@@ -3981,7 +3899,7 @@
           <w:r>
             <w:rPr>
               <w:noProof/>
-              <w:lang w:val="es-AR" w:eastAsia="es-AR"/>
+              <w:lang w:val="es-AR" w:eastAsia="zh-CN"/>
             </w:rPr>
             <w:drawing>
               <wp:inline distT="0" distB="0" distL="0" distR="0">
@@ -4210,7 +4128,7 @@
   </w:tbl>
   <w:p>
     <w:pPr>
-      <w:pStyle w:val="Encabezado"/>
+      <w:pStyle w:val="Header"/>
       <w:rPr>
         <w:lang w:val="es-AR"/>
       </w:rPr>
@@ -4220,7 +4138,7 @@
 </file>
 
 <file path=word/numbering.xml><?xml version="1.0" encoding="utf-8"?>
-<w:numbering xmlns:wpc="http://schemas.microsoft.com/office/word/2010/wordprocessingCanvas" xmlns:cx="http://schemas.microsoft.com/office/drawing/2014/chartex" xmlns:mc="http://schemas.openxmlformats.org/markup-compatibility/2006" xmlns:o="urn:schemas-microsoft-com:office:office" xmlns:r="http://schemas.openxmlformats.org/officeDocument/2006/relationships" xmlns:m="http://schemas.openxmlformats.org/officeDocument/2006/math" xmlns:v="urn:schemas-microsoft-com:vml" xmlns:wp14="http://schemas.microsoft.com/office/word/2010/wordprocessingDrawing" xmlns:wp="http://schemas.openxmlformats.org/drawingml/2006/wordprocessingDrawing" xmlns:w10="urn:schemas-microsoft-com:office:word" xmlns:w="http://schemas.openxmlformats.org/wordprocessingml/2006/main" xmlns:w14="http://schemas.microsoft.com/office/word/2010/wordml" xmlns:w15="http://schemas.microsoft.com/office/word/2012/wordml" xmlns:w16se="http://schemas.microsoft.com/office/word/2015/wordml/symex" xmlns:wpg="http://schemas.microsoft.com/office/word/2010/wordprocessingGroup" xmlns:wpi="http://schemas.microsoft.com/office/word/2010/wordprocessingInk" xmlns:wne="http://schemas.microsoft.com/office/word/2006/wordml" xmlns:wps="http://schemas.microsoft.com/office/word/2010/wordprocessingShape" mc:Ignorable="w14 w15 w16se wp14">
+<w:numbering xmlns:wpc="http://schemas.microsoft.com/office/word/2010/wordprocessingCanvas" xmlns:cx="http://schemas.microsoft.com/office/drawing/2014/chartex" xmlns:cx1="http://schemas.microsoft.com/office/drawing/2015/9/8/chartex" xmlns:cx2="http://schemas.microsoft.com/office/drawing/2015/10/21/chartex" xmlns:mc="http://schemas.openxmlformats.org/markup-compatibility/2006" xmlns:o="urn:schemas-microsoft-com:office:office" xmlns:r="http://schemas.openxmlformats.org/officeDocument/2006/relationships" xmlns:m="http://schemas.openxmlformats.org/officeDocument/2006/math" xmlns:v="urn:schemas-microsoft-com:vml" xmlns:wp14="http://schemas.microsoft.com/office/word/2010/wordprocessingDrawing" xmlns:wp="http://schemas.openxmlformats.org/drawingml/2006/wordprocessingDrawing" xmlns:w10="urn:schemas-microsoft-com:office:word" xmlns:w="http://schemas.openxmlformats.org/wordprocessingml/2006/main" xmlns:w14="http://schemas.microsoft.com/office/word/2010/wordml" xmlns:w15="http://schemas.microsoft.com/office/word/2012/wordml" xmlns:w16se="http://schemas.microsoft.com/office/word/2015/wordml/symex" xmlns:wpg="http://schemas.microsoft.com/office/word/2010/wordprocessingGroup" xmlns:wpi="http://schemas.microsoft.com/office/word/2010/wordprocessingInk" xmlns:wne="http://schemas.microsoft.com/office/word/2006/wordml" xmlns:wps="http://schemas.microsoft.com/office/word/2010/wordprocessingShape" mc:Ignorable="w14 w15 w16se wp14">
   <w:abstractNum w:abstractNumId="0" w15:restartNumberingAfterBreak="0">
     <w:nsid w:val="00697D58"/>
     <w:multiLevelType w:val="hybridMultilevel"/>
@@ -6740,7 +6658,7 @@
     </w:rPrDefault>
     <w:pPrDefault/>
   </w:docDefaults>
-  <w:latentStyles w:defLockedState="0" w:defUIPriority="99" w:defSemiHidden="0" w:defUnhideWhenUsed="0" w:defQFormat="0" w:count="371">
+  <w:latentStyles w:defLockedState="0" w:defUIPriority="99" w:defSemiHidden="0" w:defUnhideWhenUsed="0" w:defQFormat="0" w:count="372">
     <w:lsdException w:name="Normal" w:uiPriority="0" w:qFormat="1"/>
     <w:lsdException w:name="heading 1" w:uiPriority="0" w:qFormat="1"/>
     <w:lsdException w:name="heading 2" w:uiPriority="0" w:qFormat="1"/>
@@ -6846,7 +6764,6 @@
     <w:lsdException w:name="HTML Sample" w:semiHidden="1" w:unhideWhenUsed="1"/>
     <w:lsdException w:name="HTML Typewriter" w:semiHidden="1" w:unhideWhenUsed="1"/>
     <w:lsdException w:name="HTML Variable" w:semiHidden="1" w:unhideWhenUsed="1"/>
-    <w:lsdException w:name="Normal Table" w:semiHidden="1" w:unhideWhenUsed="1"/>
     <w:lsdException w:name="annotation subject" w:semiHidden="1" w:unhideWhenUsed="1"/>
     <w:lsdException w:name="No List" w:semiHidden="1" w:unhideWhenUsed="1"/>
     <w:lsdException w:name="Outline List 1" w:semiHidden="1" w:unhideWhenUsed="1"/>
@@ -6893,10 +6810,8 @@
     <w:lsdException w:name="Table Subtle 2" w:semiHidden="1" w:unhideWhenUsed="1"/>
     <w:lsdException w:name="Table Web 1" w:semiHidden="1" w:unhideWhenUsed="1"/>
     <w:lsdException w:name="Table Web 2" w:semiHidden="1" w:unhideWhenUsed="1"/>
-    <w:lsdException w:name="Table Web 3" w:semiHidden="1" w:unhideWhenUsed="1"/>
     <w:lsdException w:name="Balloon Text" w:semiHidden="1" w:unhideWhenUsed="1"/>
     <w:lsdException w:name="Table Grid" w:uiPriority="59"/>
-    <w:lsdException w:name="Table Theme" w:semiHidden="1" w:unhideWhenUsed="1"/>
     <w:lsdException w:name="Placeholder Text" w:semiHidden="1"/>
     <w:lsdException w:name="No Spacing" w:uiPriority="1" w:qFormat="1"/>
     <w:lsdException w:name="Light Shading" w:uiPriority="60"/>
@@ -7112,6 +7027,7 @@
     <w:lsdException w:name="List Table 5 Dark Accent 6" w:uiPriority="50"/>
     <w:lsdException w:name="List Table 6 Colorful Accent 6" w:uiPriority="51"/>
     <w:lsdException w:name="List Table 7 Colorful Accent 6" w:uiPriority="52"/>
+    <w:lsdException w:name="Mention" w:semiHidden="1" w:unhideWhenUsed="1"/>
   </w:latentStyles>
   <w:style w:type="paragraph" w:default="1" w:styleId="Normal">
     <w:name w:val="Normal"/>
@@ -7121,7 +7037,7 @@
       <w:lang w:val="en-US" w:eastAsia="en-US"/>
     </w:rPr>
   </w:style>
-  <w:style w:type="paragraph" w:styleId="Ttulo1">
+  <w:style w:type="paragraph" w:styleId="Heading1">
     <w:name w:val="heading 1"/>
     <w:basedOn w:val="Normal"/>
     <w:next w:val="Normal"/>
@@ -7136,11 +7052,11 @@
       <w:u w:val="single"/>
     </w:rPr>
   </w:style>
-  <w:style w:type="paragraph" w:styleId="Ttulo2">
+  <w:style w:type="paragraph" w:styleId="Heading2">
     <w:name w:val="heading 2"/>
     <w:basedOn w:val="Normal"/>
     <w:next w:val="Normal"/>
-    <w:link w:val="Ttulo2Car"/>
+    <w:link w:val="Heading2Char"/>
     <w:qFormat/>
     <w:pPr>
       <w:spacing w:before="120" w:after="120" w:line="240" w:lineRule="atLeast"/>
@@ -7150,12 +7066,12 @@
       <w:b/>
     </w:rPr>
   </w:style>
-  <w:style w:type="paragraph" w:styleId="Ttulo3">
+  <w:style w:type="paragraph" w:styleId="Heading3">
     <w:name w:val="heading 3"/>
     <w:aliases w:val="Título 3 Car, Char Char,Char Char"/>
     <w:basedOn w:val="Normal"/>
-    <w:next w:val="Sangranormal"/>
-    <w:link w:val="Ttulo3Car1"/>
+    <w:next w:val="NormalIndent"/>
+    <w:link w:val="Heading3Char"/>
     <w:qFormat/>
     <w:pPr>
       <w:spacing w:before="120" w:after="120"/>
@@ -7166,11 +7082,11 @@
       <w:i/>
     </w:rPr>
   </w:style>
-  <w:style w:type="paragraph" w:styleId="Ttulo4">
+  <w:style w:type="paragraph" w:styleId="Heading4">
     <w:name w:val="heading 4"/>
     <w:aliases w:val="h4,Table and Figures"/>
     <w:basedOn w:val="Normal"/>
-    <w:next w:val="Sangranormal"/>
+    <w:next w:val="NormalIndent"/>
     <w:qFormat/>
     <w:pPr>
       <w:ind w:left="360"/>
@@ -7181,10 +7097,10 @@
       <w:u w:val="single"/>
     </w:rPr>
   </w:style>
-  <w:style w:type="paragraph" w:styleId="Ttulo5">
+  <w:style w:type="paragraph" w:styleId="Heading5">
     <w:name w:val="heading 5"/>
     <w:basedOn w:val="Normal"/>
-    <w:next w:val="Sangranormal"/>
+    <w:next w:val="NormalIndent"/>
     <w:qFormat/>
     <w:pPr>
       <w:ind w:left="720"/>
@@ -7194,10 +7110,10 @@
       <w:b/>
     </w:rPr>
   </w:style>
-  <w:style w:type="paragraph" w:styleId="Ttulo6">
+  <w:style w:type="paragraph" w:styleId="Heading6">
     <w:name w:val="heading 6"/>
     <w:basedOn w:val="Normal"/>
-    <w:next w:val="Sangranormal"/>
+    <w:next w:val="NormalIndent"/>
     <w:qFormat/>
     <w:pPr>
       <w:ind w:left="720"/>
@@ -7207,10 +7123,10 @@
       <w:u w:val="single"/>
     </w:rPr>
   </w:style>
-  <w:style w:type="paragraph" w:styleId="Ttulo7">
+  <w:style w:type="paragraph" w:styleId="Heading7">
     <w:name w:val="heading 7"/>
     <w:basedOn w:val="Normal"/>
-    <w:next w:val="Sangranormal"/>
+    <w:next w:val="NormalIndent"/>
     <w:qFormat/>
     <w:pPr>
       <w:ind w:left="720"/>
@@ -7220,10 +7136,10 @@
       <w:i/>
     </w:rPr>
   </w:style>
-  <w:style w:type="paragraph" w:styleId="Ttulo8">
+  <w:style w:type="paragraph" w:styleId="Heading8">
     <w:name w:val="heading 8"/>
     <w:basedOn w:val="Normal"/>
-    <w:next w:val="Sangranormal"/>
+    <w:next w:val="NormalIndent"/>
     <w:qFormat/>
     <w:pPr>
       <w:ind w:left="4320" w:hanging="3600"/>
@@ -7233,10 +7149,10 @@
       <w:i/>
     </w:rPr>
   </w:style>
-  <w:style w:type="paragraph" w:styleId="Ttulo9">
+  <w:style w:type="paragraph" w:styleId="Heading9">
     <w:name w:val="heading 9"/>
     <w:basedOn w:val="Normal"/>
-    <w:next w:val="Sangranormal"/>
+    <w:next w:val="NormalIndent"/>
     <w:qFormat/>
     <w:pPr>
       <w:ind w:left="720"/>
@@ -7246,13 +7162,13 @@
       <w:i/>
     </w:rPr>
   </w:style>
-  <w:style w:type="character" w:default="1" w:styleId="Fuentedeprrafopredeter">
+  <w:style w:type="character" w:default="1" w:styleId="DefaultParagraphFont">
     <w:name w:val="Default Paragraph Font"/>
     <w:uiPriority w:val="1"/>
     <w:semiHidden/>
     <w:unhideWhenUsed/>
   </w:style>
-  <w:style w:type="table" w:default="1" w:styleId="Tablanormal">
+  <w:style w:type="table" w:default="1" w:styleId="TableNormal">
     <w:name w:val="Normal Table"/>
     <w:uiPriority w:val="99"/>
     <w:semiHidden/>
@@ -7267,33 +7183,33 @@
       </w:tblCellMar>
     </w:tblPr>
   </w:style>
-  <w:style w:type="numbering" w:default="1" w:styleId="Sinlista">
+  <w:style w:type="numbering" w:default="1" w:styleId="NoList">
     <w:name w:val="No List"/>
     <w:uiPriority w:val="99"/>
     <w:semiHidden/>
     <w:unhideWhenUsed/>
   </w:style>
-  <w:style w:type="paragraph" w:styleId="Sangranormal">
+  <w:style w:type="paragraph" w:styleId="NormalIndent">
     <w:name w:val="Normal Indent"/>
     <w:basedOn w:val="Normal"/>
     <w:pPr>
       <w:ind w:left="720"/>
     </w:pPr>
   </w:style>
-  <w:style w:type="character" w:styleId="Refdecomentario">
+  <w:style w:type="character" w:styleId="CommentReference">
     <w:name w:val="annotation reference"/>
     <w:semiHidden/>
     <w:rPr>
       <w:sz w:val="16"/>
     </w:rPr>
   </w:style>
-  <w:style w:type="paragraph" w:styleId="Textocomentario">
+  <w:style w:type="paragraph" w:styleId="CommentText">
     <w:name w:val="annotation text"/>
     <w:basedOn w:val="Normal"/>
-    <w:link w:val="TextocomentarioCar"/>
+    <w:link w:val="CommentTextChar"/>
     <w:semiHidden/>
   </w:style>
-  <w:style w:type="paragraph" w:styleId="TDC8">
+  <w:style w:type="paragraph" w:styleId="TOC8">
     <w:name w:val="toc 8"/>
     <w:basedOn w:val="Normal"/>
     <w:next w:val="Normal"/>
@@ -7307,7 +7223,7 @@
       <w:szCs w:val="18"/>
     </w:rPr>
   </w:style>
-  <w:style w:type="paragraph" w:styleId="TDC7">
+  <w:style w:type="paragraph" w:styleId="TOC7">
     <w:name w:val="toc 7"/>
     <w:basedOn w:val="Normal"/>
     <w:next w:val="Normal"/>
@@ -7321,7 +7237,7 @@
       <w:szCs w:val="18"/>
     </w:rPr>
   </w:style>
-  <w:style w:type="paragraph" w:styleId="TDC6">
+  <w:style w:type="paragraph" w:styleId="TOC6">
     <w:name w:val="toc 6"/>
     <w:basedOn w:val="Normal"/>
     <w:next w:val="Normal"/>
@@ -7335,7 +7251,7 @@
       <w:szCs w:val="18"/>
     </w:rPr>
   </w:style>
-  <w:style w:type="paragraph" w:styleId="TDC5">
+  <w:style w:type="paragraph" w:styleId="TOC5">
     <w:name w:val="toc 5"/>
     <w:basedOn w:val="Normal"/>
     <w:next w:val="Normal"/>
@@ -7349,7 +7265,7 @@
       <w:szCs w:val="18"/>
     </w:rPr>
   </w:style>
-  <w:style w:type="paragraph" w:styleId="TDC4">
+  <w:style w:type="paragraph" w:styleId="TOC4">
     <w:name w:val="toc 4"/>
     <w:basedOn w:val="Normal"/>
     <w:next w:val="Normal"/>
@@ -7363,7 +7279,7 @@
       <w:szCs w:val="18"/>
     </w:rPr>
   </w:style>
-  <w:style w:type="paragraph" w:styleId="TDC3">
+  <w:style w:type="paragraph" w:styleId="TOC3">
     <w:name w:val="toc 3"/>
     <w:basedOn w:val="Normal"/>
     <w:next w:val="Normal"/>
@@ -7377,7 +7293,7 @@
       <w:iCs/>
     </w:rPr>
   </w:style>
-  <w:style w:type="paragraph" w:styleId="TDC2">
+  <w:style w:type="paragraph" w:styleId="TOC2">
     <w:name w:val="toc 2"/>
     <w:basedOn w:val="Normal"/>
     <w:next w:val="Normal"/>
@@ -7390,7 +7306,7 @@
       <w:smallCaps/>
     </w:rPr>
   </w:style>
-  <w:style w:type="paragraph" w:styleId="TDC1">
+  <w:style w:type="paragraph" w:styleId="TOC1">
     <w:name w:val="toc 1"/>
     <w:basedOn w:val="Normal"/>
     <w:next w:val="Normal"/>
@@ -7405,7 +7321,7 @@
       <w:caps/>
     </w:rPr>
   </w:style>
-  <w:style w:type="paragraph" w:styleId="ndice7">
+  <w:style w:type="paragraph" w:styleId="Index7">
     <w:name w:val="index 7"/>
     <w:basedOn w:val="Normal"/>
     <w:next w:val="Normal"/>
@@ -7414,7 +7330,7 @@
       <w:ind w:left="2160"/>
     </w:pPr>
   </w:style>
-  <w:style w:type="paragraph" w:styleId="ndice6">
+  <w:style w:type="paragraph" w:styleId="Index6">
     <w:name w:val="index 6"/>
     <w:basedOn w:val="Normal"/>
     <w:next w:val="Normal"/>
@@ -7423,7 +7339,7 @@
       <w:ind w:left="1800"/>
     </w:pPr>
   </w:style>
-  <w:style w:type="paragraph" w:styleId="ndice5">
+  <w:style w:type="paragraph" w:styleId="Index5">
     <w:name w:val="index 5"/>
     <w:basedOn w:val="Normal"/>
     <w:next w:val="Normal"/>
@@ -7432,7 +7348,7 @@
       <w:ind w:left="1440"/>
     </w:pPr>
   </w:style>
-  <w:style w:type="paragraph" w:styleId="ndice4">
+  <w:style w:type="paragraph" w:styleId="Index4">
     <w:name w:val="index 4"/>
     <w:basedOn w:val="Normal"/>
     <w:next w:val="Normal"/>
@@ -7441,7 +7357,7 @@
       <w:ind w:left="1080"/>
     </w:pPr>
   </w:style>
-  <w:style w:type="paragraph" w:styleId="ndice3">
+  <w:style w:type="paragraph" w:styleId="Index3">
     <w:name w:val="index 3"/>
     <w:basedOn w:val="Normal"/>
     <w:next w:val="Normal"/>
@@ -7450,7 +7366,7 @@
       <w:ind w:left="720"/>
     </w:pPr>
   </w:style>
-  <w:style w:type="paragraph" w:styleId="ndice2">
+  <w:style w:type="paragraph" w:styleId="Index2">
     <w:name w:val="index 2"/>
     <w:basedOn w:val="Normal"/>
     <w:next w:val="Normal"/>
@@ -7459,23 +7375,23 @@
       <w:ind w:left="360"/>
     </w:pPr>
   </w:style>
-  <w:style w:type="paragraph" w:styleId="ndice1">
+  <w:style w:type="paragraph" w:styleId="Index1">
     <w:name w:val="index 1"/>
     <w:basedOn w:val="Normal"/>
     <w:next w:val="Normal"/>
     <w:semiHidden/>
   </w:style>
-  <w:style w:type="character" w:styleId="Nmerodelnea">
+  <w:style w:type="character" w:styleId="LineNumber">
     <w:name w:val="line number"/>
-    <w:basedOn w:val="Fuentedeprrafopredeter"/>
-  </w:style>
-  <w:style w:type="paragraph" w:styleId="Ttulodendice">
+    <w:basedOn w:val="DefaultParagraphFont"/>
+  </w:style>
+  <w:style w:type="paragraph" w:styleId="IndexHeading">
     <w:name w:val="index heading"/>
     <w:basedOn w:val="Normal"/>
-    <w:next w:val="ndice1"/>
+    <w:next w:val="Index1"/>
     <w:semiHidden/>
   </w:style>
-  <w:style w:type="paragraph" w:styleId="Piedepgina">
+  <w:style w:type="paragraph" w:styleId="Footer">
     <w:name w:val="footer"/>
     <w:basedOn w:val="Normal"/>
     <w:pPr>
@@ -7485,7 +7401,7 @@
       </w:tabs>
     </w:pPr>
   </w:style>
-  <w:style w:type="paragraph" w:styleId="Encabezado">
+  <w:style w:type="paragraph" w:styleId="Header">
     <w:name w:val="header"/>
     <w:basedOn w:val="Normal"/>
     <w:pPr>
@@ -7495,7 +7411,7 @@
       </w:tabs>
     </w:pPr>
   </w:style>
-  <w:style w:type="character" w:styleId="Refdenotaalpie">
+  <w:style w:type="character" w:styleId="FootnoteReference">
     <w:name w:val="footnote reference"/>
     <w:semiHidden/>
     <w:rPr>
@@ -7503,19 +7419,19 @@
       <w:sz w:val="16"/>
     </w:rPr>
   </w:style>
-  <w:style w:type="paragraph" w:styleId="Textonotapie">
+  <w:style w:type="paragraph" w:styleId="FootnoteText">
     <w:name w:val="footnote text"/>
     <w:basedOn w:val="Normal"/>
     <w:semiHidden/>
   </w:style>
-  <w:style w:type="character" w:styleId="Refdenotaalfinal">
+  <w:style w:type="character" w:styleId="EndnoteReference">
     <w:name w:val="endnote reference"/>
     <w:semiHidden/>
     <w:rPr>
       <w:vertAlign w:val="superscript"/>
     </w:rPr>
   </w:style>
-  <w:style w:type="paragraph" w:styleId="TDC9">
+  <w:style w:type="paragraph" w:styleId="TOC9">
     <w:name w:val="toc 9"/>
     <w:basedOn w:val="Normal"/>
     <w:next w:val="Normal"/>
@@ -7552,7 +7468,7 @@
   </w:style>
   <w:style w:type="paragraph" w:customStyle="1" w:styleId="heading10">
     <w:name w:val="heading 10"/>
-    <w:basedOn w:val="Ttulo7"/>
+    <w:basedOn w:val="Heading7"/>
     <w:pPr>
       <w:outlineLvl w:val="9"/>
     </w:pPr>
@@ -7627,7 +7543,7 @@
       <w:sz w:val="24"/>
     </w:rPr>
   </w:style>
-  <w:style w:type="paragraph" w:customStyle="1" w:styleId="heading2">
+  <w:style w:type="paragraph" w:customStyle="1" w:styleId="heading20">
     <w:name w:val="heading2"/>
     <w:basedOn w:val="Normal"/>
     <w:pPr>
@@ -7671,7 +7587,7 @@
       <w:ind w:left="-720" w:right="-4320"/>
     </w:pPr>
   </w:style>
-  <w:style w:type="paragraph" w:styleId="Ttulo">
+  <w:style w:type="paragraph" w:styleId="Title">
     <w:name w:val="Title"/>
     <w:basedOn w:val="Normal"/>
     <w:qFormat/>
@@ -7683,9 +7599,9 @@
       <w:sz w:val="28"/>
     </w:rPr>
   </w:style>
-  <w:style w:type="character" w:styleId="Nmerodepgina">
+  <w:style w:type="character" w:styleId="PageNumber">
     <w:name w:val="page number"/>
-    <w:basedOn w:val="Fuentedeprrafopredeter"/>
+    <w:basedOn w:val="DefaultParagraphFont"/>
   </w:style>
   <w:style w:type="paragraph" w:customStyle="1" w:styleId="TemplateNote">
     <w:name w:val="Template Note"/>
@@ -7734,7 +7650,7 @@
       <w:sz w:val="24"/>
     </w:rPr>
   </w:style>
-  <w:style w:type="paragraph" w:styleId="Textoindependiente">
+  <w:style w:type="paragraph" w:styleId="BodyText">
     <w:name w:val="Body Text"/>
     <w:aliases w:val="EHPT,Body Text2"/>
     <w:basedOn w:val="Normal"/>
@@ -7748,21 +7664,21 @@
       <w:spacing w:val="-5"/>
     </w:rPr>
   </w:style>
-  <w:style w:type="paragraph" w:styleId="Lista">
+  <w:style w:type="paragraph" w:styleId="List">
     <w:name w:val="List"/>
-    <w:basedOn w:val="Textoindependiente"/>
+    <w:basedOn w:val="BodyText"/>
     <w:pPr>
       <w:ind w:left="1440" w:hanging="360"/>
     </w:pPr>
   </w:style>
-  <w:style w:type="character" w:styleId="Textoennegrita">
+  <w:style w:type="character" w:styleId="Strong">
     <w:name w:val="Strong"/>
     <w:qFormat/>
     <w:rPr>
       <w:b/>
     </w:rPr>
   </w:style>
-  <w:style w:type="character" w:styleId="nfasis">
+  <w:style w:type="character" w:styleId="Emphasis">
     <w:name w:val="Emphasis"/>
     <w:qFormat/>
     <w:rPr>
@@ -7770,7 +7686,7 @@
       <w:iCs/>
     </w:rPr>
   </w:style>
-  <w:style w:type="paragraph" w:styleId="Textoindependiente2">
+  <w:style w:type="paragraph" w:styleId="BodyText2">
     <w:name w:val="Body Text 2"/>
     <w:basedOn w:val="Normal"/>
     <w:pPr>
@@ -7891,7 +7807,7 @@
       <w:lang w:val="en-GB"/>
     </w:rPr>
   </w:style>
-  <w:style w:type="character" w:styleId="Hipervnculo">
+  <w:style w:type="character" w:styleId="Hyperlink">
     <w:name w:val="Hyperlink"/>
     <w:uiPriority w:val="99"/>
     <w:rPr>
@@ -7903,7 +7819,7 @@
   </w:style>
   <w:style w:type="paragraph" w:customStyle="1" w:styleId="Numberedlist22">
     <w:name w:val="Numbered list 2.2"/>
-    <w:basedOn w:val="Ttulo2"/>
+    <w:basedOn w:val="Heading2"/>
     <w:next w:val="Normal"/>
     <w:pPr>
       <w:keepNext/>
@@ -7922,7 +7838,7 @@
       <w:lang w:val="en-GB"/>
     </w:rPr>
   </w:style>
-  <w:style w:type="paragraph" w:styleId="Textoindependiente3">
+  <w:style w:type="paragraph" w:styleId="BodyText3">
     <w:name w:val="Body Text 3"/>
     <w:basedOn w:val="Normal"/>
     <w:pPr>
@@ -7948,7 +7864,7 @@
       <w:lang w:val="es-ES"/>
     </w:rPr>
   </w:style>
-  <w:style w:type="paragraph" w:styleId="Descripcin">
+  <w:style w:type="paragraph" w:styleId="Caption">
     <w:name w:val="caption"/>
     <w:basedOn w:val="Normal"/>
     <w:next w:val="Normal"/>
@@ -7960,14 +7876,14 @@
       <w:u w:val="single"/>
     </w:rPr>
   </w:style>
-  <w:style w:type="character" w:styleId="Hipervnculovisitado">
+  <w:style w:type="character" w:styleId="FollowedHyperlink">
     <w:name w:val="FollowedHyperlink"/>
     <w:rPr>
       <w:color w:val="800080"/>
       <w:u w:val="single"/>
     </w:rPr>
   </w:style>
-  <w:style w:type="paragraph" w:styleId="Sangradetextonormal">
+  <w:style w:type="paragraph" w:styleId="BodyTextIndent">
     <w:name w:val="Body Text Indent"/>
     <w:basedOn w:val="Normal"/>
     <w:pPr>
@@ -7980,7 +7896,7 @@
       <w:lang w:val="es-MX" w:eastAsia="es-ES"/>
     </w:rPr>
   </w:style>
-  <w:style w:type="paragraph" w:styleId="Sangra3detindependiente">
+  <w:style w:type="paragraph" w:styleId="BodyTextIndent3">
     <w:name w:val="Body Text Indent 3"/>
     <w:basedOn w:val="Normal"/>
     <w:pPr>
@@ -7993,7 +7909,7 @@
       <w:lang w:val="es-ES" w:eastAsia="es-ES"/>
     </w:rPr>
   </w:style>
-  <w:style w:type="paragraph" w:styleId="Mapadeldocumento">
+  <w:style w:type="paragraph" w:styleId="DocumentMap">
     <w:name w:val="Document Map"/>
     <w:basedOn w:val="Normal"/>
     <w:semiHidden/>
@@ -8004,7 +7920,7 @@
       <w:rFonts w:ascii="Tahoma" w:hAnsi="Tahoma" w:cs="Tahoma"/>
     </w:rPr>
   </w:style>
-  <w:style w:type="paragraph" w:styleId="Sangra2detindependiente">
+  <w:style w:type="paragraph" w:styleId="BodyTextIndent2">
     <w:name w:val="Body Text Indent 2"/>
     <w:basedOn w:val="Normal"/>
     <w:pPr>
@@ -8024,7 +7940,7 @@
       </w:numPr>
     </w:pPr>
   </w:style>
-  <w:style w:type="paragraph" w:styleId="Subttulo">
+  <w:style w:type="paragraph" w:styleId="Subtitle">
     <w:name w:val="Subtitle"/>
     <w:basedOn w:val="Normal"/>
     <w:qFormat/>
@@ -8054,10 +7970,10 @@
       <w:lang w:val="es-ES"/>
     </w:rPr>
   </w:style>
-  <w:style w:type="paragraph" w:styleId="Textodeglobo">
+  <w:style w:type="paragraph" w:styleId="BalloonText">
     <w:name w:val="Balloon Text"/>
     <w:basedOn w:val="Normal"/>
-    <w:link w:val="TextodegloboCar"/>
+    <w:link w:val="BalloonTextChar"/>
     <w:uiPriority w:val="99"/>
     <w:semiHidden/>
     <w:unhideWhenUsed/>
@@ -8068,9 +7984,9 @@
       <w:szCs w:val="16"/>
     </w:rPr>
   </w:style>
-  <w:style w:type="character" w:customStyle="1" w:styleId="TextodegloboCar">
-    <w:name w:val="Texto de globo Car"/>
-    <w:link w:val="Textodeglobo"/>
+  <w:style w:type="character" w:customStyle="1" w:styleId="BalloonTextChar">
+    <w:name w:val="Balloon Text Char"/>
+    <w:link w:val="BalloonText"/>
     <w:uiPriority w:val="99"/>
     <w:semiHidden/>
     <w:rsid w:val="008435FC"/>
@@ -8081,9 +7997,9 @@
       <w:lang w:val="en-US" w:eastAsia="en-US"/>
     </w:rPr>
   </w:style>
-  <w:style w:type="character" w:customStyle="1" w:styleId="Ttulo2Car">
-    <w:name w:val="Título 2 Car"/>
-    <w:link w:val="Ttulo2"/>
+  <w:style w:type="character" w:customStyle="1" w:styleId="Heading2Char">
+    <w:name w:val="Heading 2 Char"/>
+    <w:link w:val="Heading2"/>
     <w:rsid w:val="00C322A1"/>
     <w:rPr>
       <w:rFonts w:ascii="Verdana" w:hAnsi="Verdana"/>
@@ -8091,10 +8007,10 @@
       <w:lang w:val="en-US" w:eastAsia="en-US"/>
     </w:rPr>
   </w:style>
-  <w:style w:type="character" w:customStyle="1" w:styleId="Ttulo3Car1">
-    <w:name w:val="Título 3 Car1"/>
-    <w:aliases w:val="Título 3 Car Car, Char Char Car,Char Char Car"/>
-    <w:link w:val="Ttulo3"/>
+  <w:style w:type="character" w:customStyle="1" w:styleId="Heading3Char">
+    <w:name w:val="Heading 3 Char"/>
+    <w:aliases w:val="Título 3 Car Char, Char Char Char,Char Char Char"/>
+    <w:link w:val="Heading3"/>
     <w:rsid w:val="00C322A1"/>
     <w:rPr>
       <w:rFonts w:ascii="Verdana" w:hAnsi="Verdana"/>
@@ -8102,9 +8018,9 @@
       <w:lang w:val="en-US" w:eastAsia="en-US"/>
     </w:rPr>
   </w:style>
-  <w:style w:type="character" w:customStyle="1" w:styleId="TextocomentarioCar">
-    <w:name w:val="Texto comentario Car"/>
-    <w:link w:val="Textocomentario"/>
+  <w:style w:type="character" w:customStyle="1" w:styleId="CommentTextChar">
+    <w:name w:val="Comment Text Char"/>
+    <w:link w:val="CommentText"/>
     <w:semiHidden/>
     <w:rsid w:val="00C322A1"/>
     <w:rPr>
@@ -8128,7 +8044,7 @@
       <w:lang w:val="es-ES" w:eastAsia="es-ES"/>
     </w:rPr>
   </w:style>
-  <w:style w:type="paragraph" w:styleId="Prrafodelista">
+  <w:style w:type="paragraph" w:styleId="ListParagraph">
     <w:name w:val="List Paragraph"/>
     <w:basedOn w:val="Normal"/>
     <w:uiPriority w:val="34"/>
@@ -8139,9 +8055,9 @@
       <w:contextualSpacing/>
     </w:pPr>
   </w:style>
-  <w:style w:type="paragraph" w:styleId="TtuloTDC">
+  <w:style w:type="paragraph" w:styleId="TOCHeading">
     <w:name w:val="TOC Heading"/>
-    <w:basedOn w:val="Ttulo1"/>
+    <w:basedOn w:val="Heading1"/>
     <w:next w:val="Normal"/>
     <w:uiPriority w:val="39"/>
     <w:unhideWhenUsed/>
@@ -8432,7 +8348,7 @@
 </file>
 
 <file path=customXml/itemProps1.xml><?xml version="1.0" encoding="utf-8"?>
-<ds:datastoreItem xmlns:ds="http://schemas.openxmlformats.org/officeDocument/2006/customXml" ds:itemID="{49B6A39D-2ECA-42D7-A0A3-FEFEEB6F6BC9}">
+<ds:datastoreItem xmlns:ds="http://schemas.openxmlformats.org/officeDocument/2006/customXml" ds:itemID="{7F0DBF94-75D4-45F9-97FB-2ADA399A3FAE}">
   <ds:schemaRefs>
     <ds:schemaRef ds:uri="http://schemas.openxmlformats.org/officeDocument/2006/bibliography"/>
   </ds:schemaRefs>

</xml_diff>